<commit_message>
update on data result
</commit_message>
<xml_diff>
--- a/data/experiment_result_collection.docx
+++ b/data/experiment_result_collection.docx
@@ -387,47 +387,906 @@
       <w:r>
         <w:t>Experiment 2:</w:t>
       </w:r>
+      <w:r>
+        <w:br w:type="column"/>
+      </w:r>
+      <w:r>
+        <w:lastRenderedPageBreak/>
+        <w:t>Housing</w:t>
+      </w:r>
+    </w:p>
+    <w:p>
+      <w:r>
+        <w:t>Experiment 1:</w:t>
+      </w:r>
+    </w:p>
+    <w:p>
+      <w:r>
+        <w:t xml:space="preserve">Graph = </w:t>
+      </w:r>
+      <w:r>
+        <w:t>[5</w:t>
+      </w:r>
+      <w:proofErr w:type="gramStart"/>
+      <w:r>
+        <w:t>,(</w:t>
+      </w:r>
+      <w:proofErr w:type="gramEnd"/>
+      <w:r>
+        <w:t>5,2),(5,8),(5,2,3),(3,5,2,9),(5,2,7),(9,3,2,10),(9,3,10,11),(7,13),1,(10,12),(13,14),4,(14,1,6)]</w:t>
+      </w:r>
+      <w:r>
+        <w:t>; by (</w:t>
+      </w:r>
+      <w:proofErr w:type="spellStart"/>
+      <w:r>
+        <w:t>u,predisc</w:t>
+      </w:r>
+      <w:proofErr w:type="spellEnd"/>
+      <w:r>
+        <w:t>) = (2,5); 1000 times</w:t>
+      </w:r>
+    </w:p>
+    <w:p/>
+    <w:tbl>
+      <w:tblPr>
+        <w:tblStyle w:val="a3"/>
+        <w:tblW w:w="0" w:type="auto"/>
+        <w:tblLook w:val="04A0" w:firstRow="1" w:lastRow="0" w:firstColumn="1" w:lastColumn="0" w:noHBand="0" w:noVBand="1"/>
+      </w:tblPr>
+      <w:tblGrid>
+        <w:gridCol w:w="777"/>
+        <w:gridCol w:w="2605"/>
+        <w:gridCol w:w="2605"/>
+        <w:gridCol w:w="2529"/>
+      </w:tblGrid>
+      <w:tr>
+        <w:tc>
+          <w:tcPr>
+            <w:tcW w:w="959" w:type="dxa"/>
+          </w:tcPr>
+          <w:p>
+            <w:pPr>
+              <w:rPr>
+                <w:rFonts w:hint="eastAsia"/>
+              </w:rPr>
+            </w:pPr>
+          </w:p>
+        </w:tc>
+        <w:tc>
+          <w:tcPr>
+            <w:tcW w:w="2410" w:type="dxa"/>
+          </w:tcPr>
+          <w:p>
+            <w:proofErr w:type="spellStart"/>
+            <w:r>
+              <w:t>My_w_edge</w:t>
+            </w:r>
+            <w:proofErr w:type="spellEnd"/>
+            <w:r>
+              <w:t xml:space="preserve"> </w:t>
+            </w:r>
+          </w:p>
+        </w:tc>
+        <w:tc>
+          <w:tcPr>
+            <w:tcW w:w="2268" w:type="dxa"/>
+          </w:tcPr>
+          <w:p>
+            <w:proofErr w:type="spellStart"/>
+            <w:r>
+              <w:t>My_wo_edge</w:t>
+            </w:r>
+            <w:proofErr w:type="spellEnd"/>
+          </w:p>
+        </w:tc>
+        <w:tc>
+          <w:tcPr>
+            <w:tcW w:w="2719" w:type="dxa"/>
+          </w:tcPr>
+          <w:p>
+            <w:r>
+              <w:t>MDL</w:t>
+            </w:r>
+          </w:p>
+        </w:tc>
+      </w:tr>
+      <w:tr>
+        <w:tc>
+          <w:tcPr>
+            <w:tcW w:w="959" w:type="dxa"/>
+          </w:tcPr>
+          <w:p>
+            <w:r>
+              <w:t>1</w:t>
+            </w:r>
+          </w:p>
+        </w:tc>
+        <w:tc>
+          <w:tcPr>
+            <w:tcW w:w="2410" w:type="dxa"/>
+          </w:tcPr>
+          <w:p>
+            <w:r>
+              <w:t>8</w:t>
+            </w:r>
+          </w:p>
+        </w:tc>
+        <w:tc>
+          <w:tcPr>
+            <w:tcW w:w="2268" w:type="dxa"/>
+          </w:tcPr>
+          <w:p>
+            <w:r>
+              <w:t>3</w:t>
+            </w:r>
+          </w:p>
+        </w:tc>
+        <w:tc>
+          <w:tcPr>
+            <w:tcW w:w="2719" w:type="dxa"/>
+          </w:tcPr>
+          <w:p>
+            <w:r>
+              <w:t>1</w:t>
+            </w:r>
+          </w:p>
+        </w:tc>
+      </w:tr>
+      <w:tr>
+        <w:tc>
+          <w:tcPr>
+            <w:tcW w:w="959" w:type="dxa"/>
+          </w:tcPr>
+          <w:p>
+            <w:r>
+              <w:t>2</w:t>
+            </w:r>
+          </w:p>
+        </w:tc>
+        <w:tc>
+          <w:tcPr>
+            <w:tcW w:w="2410" w:type="dxa"/>
+          </w:tcPr>
+          <w:p>
+            <w:r>
+              <w:t>6</w:t>
+            </w:r>
+          </w:p>
+        </w:tc>
+        <w:tc>
+          <w:tcPr>
+            <w:tcW w:w="2268" w:type="dxa"/>
+          </w:tcPr>
+          <w:p>
+            <w:r>
+              <w:t>4</w:t>
+            </w:r>
+          </w:p>
+        </w:tc>
+        <w:tc>
+          <w:tcPr>
+            <w:tcW w:w="2719" w:type="dxa"/>
+          </w:tcPr>
+          <w:p>
+            <w:r>
+              <w:t>1</w:t>
+            </w:r>
+          </w:p>
+        </w:tc>
+      </w:tr>
+      <w:tr>
+        <w:tc>
+          <w:tcPr>
+            <w:tcW w:w="959" w:type="dxa"/>
+          </w:tcPr>
+          <w:p>
+            <w:r>
+              <w:t>3</w:t>
+            </w:r>
+          </w:p>
+        </w:tc>
+        <w:tc>
+          <w:tcPr>
+            <w:tcW w:w="2410" w:type="dxa"/>
+          </w:tcPr>
+          <w:p>
+            <w:r>
+              <w:t>40</w:t>
+            </w:r>
+          </w:p>
+        </w:tc>
+        <w:tc>
+          <w:tcPr>
+            <w:tcW w:w="2268" w:type="dxa"/>
+          </w:tcPr>
+          <w:p>
+            <w:r>
+              <w:t>8</w:t>
+            </w:r>
+          </w:p>
+        </w:tc>
+        <w:tc>
+          <w:tcPr>
+            <w:tcW w:w="2719" w:type="dxa"/>
+          </w:tcPr>
+          <w:p>
+            <w:r>
+              <w:t>1</w:t>
+            </w:r>
+          </w:p>
+        </w:tc>
+      </w:tr>
+      <w:tr>
+        <w:tc>
+          <w:tcPr>
+            <w:tcW w:w="959" w:type="dxa"/>
+          </w:tcPr>
+          <w:p>
+            <w:r>
+              <w:t>5</w:t>
+            </w:r>
+          </w:p>
+        </w:tc>
+        <w:tc>
+          <w:tcPr>
+            <w:tcW w:w="2410" w:type="dxa"/>
+          </w:tcPr>
+          <w:p>
+            <w:r>
+              <w:t>15</w:t>
+            </w:r>
+          </w:p>
+        </w:tc>
+        <w:tc>
+          <w:tcPr>
+            <w:tcW w:w="2268" w:type="dxa"/>
+          </w:tcPr>
+          <w:p>
+            <w:r>
+              <w:t>14</w:t>
+            </w:r>
+          </w:p>
+        </w:tc>
+        <w:tc>
+          <w:tcPr>
+            <w:tcW w:w="2719" w:type="dxa"/>
+          </w:tcPr>
+          <w:p>
+            <w:r>
+              <w:t>1</w:t>
+            </w:r>
+          </w:p>
+        </w:tc>
+      </w:tr>
+      <w:tr>
+        <w:tc>
+          <w:tcPr>
+            <w:tcW w:w="959" w:type="dxa"/>
+          </w:tcPr>
+          <w:p>
+            <w:r>
+              <w:t>6</w:t>
+            </w:r>
+          </w:p>
+        </w:tc>
+        <w:tc>
+          <w:tcPr>
+            <w:tcW w:w="2410" w:type="dxa"/>
+          </w:tcPr>
+          <w:p>
+            <w:r>
+              <w:t>9</w:t>
+            </w:r>
+          </w:p>
+        </w:tc>
+        <w:tc>
+          <w:tcPr>
+            <w:tcW w:w="2268" w:type="dxa"/>
+          </w:tcPr>
+          <w:p>
+            <w:r>
+              <w:t>4</w:t>
+            </w:r>
+          </w:p>
+        </w:tc>
+        <w:tc>
+          <w:tcPr>
+            <w:tcW w:w="2719" w:type="dxa"/>
+          </w:tcPr>
+          <w:p>
+            <w:r>
+              <w:t>1</w:t>
+            </w:r>
+          </w:p>
+        </w:tc>
+      </w:tr>
+      <w:tr>
+        <w:tc>
+          <w:tcPr>
+            <w:tcW w:w="959" w:type="dxa"/>
+          </w:tcPr>
+          <w:p>
+            <w:r>
+              <w:t>7</w:t>
+            </w:r>
+          </w:p>
+        </w:tc>
+        <w:tc>
+          <w:tcPr>
+            <w:tcW w:w="2410" w:type="dxa"/>
+          </w:tcPr>
+          <w:p>
+            <w:r>
+              <w:t>5</w:t>
+            </w:r>
+          </w:p>
+        </w:tc>
+        <w:tc>
+          <w:tcPr>
+            <w:tcW w:w="2268" w:type="dxa"/>
+          </w:tcPr>
+          <w:p>
+            <w:r>
+              <w:t>3</w:t>
+            </w:r>
+          </w:p>
+        </w:tc>
+        <w:tc>
+          <w:tcPr>
+            <w:tcW w:w="2719" w:type="dxa"/>
+          </w:tcPr>
+          <w:p>
+            <w:r>
+              <w:t>1</w:t>
+            </w:r>
+          </w:p>
+        </w:tc>
+      </w:tr>
+      <w:tr>
+        <w:tc>
+          <w:tcPr>
+            <w:tcW w:w="959" w:type="dxa"/>
+          </w:tcPr>
+          <w:p>
+            <w:r>
+              <w:t>8</w:t>
+            </w:r>
+          </w:p>
+        </w:tc>
+        <w:tc>
+          <w:tcPr>
+            <w:tcW w:w="2410" w:type="dxa"/>
+          </w:tcPr>
+          <w:p>
+            <w:r>
+              <w:t>10</w:t>
+            </w:r>
+          </w:p>
+        </w:tc>
+        <w:tc>
+          <w:tcPr>
+            <w:tcW w:w="2268" w:type="dxa"/>
+          </w:tcPr>
+          <w:p>
+            <w:r>
+              <w:t>6</w:t>
+            </w:r>
+          </w:p>
+        </w:tc>
+        <w:tc>
+          <w:tcPr>
+            <w:tcW w:w="2719" w:type="dxa"/>
+          </w:tcPr>
+          <w:p>
+            <w:r>
+              <w:t>1</w:t>
+            </w:r>
+          </w:p>
+        </w:tc>
+      </w:tr>
+      <w:tr>
+        <w:tc>
+          <w:tcPr>
+            <w:tcW w:w="959" w:type="dxa"/>
+          </w:tcPr>
+          <w:p>
+            <w:r>
+              <w:t>10</w:t>
+            </w:r>
+          </w:p>
+        </w:tc>
+        <w:tc>
+          <w:tcPr>
+            <w:tcW w:w="2410" w:type="dxa"/>
+          </w:tcPr>
+          <w:p>
+            <w:r>
+              <w:t>58</w:t>
+            </w:r>
+          </w:p>
+        </w:tc>
+        <w:tc>
+          <w:tcPr>
+            <w:tcW w:w="2268" w:type="dxa"/>
+          </w:tcPr>
+          <w:p>
+            <w:r>
+              <w:t>8</w:t>
+            </w:r>
+          </w:p>
+        </w:tc>
+        <w:tc>
+          <w:tcPr>
+            <w:tcW w:w="2719" w:type="dxa"/>
+          </w:tcPr>
+          <w:p>
+            <w:r>
+              <w:t>1</w:t>
+            </w:r>
+          </w:p>
+        </w:tc>
+      </w:tr>
+      <w:tr>
+        <w:tc>
+          <w:tcPr>
+            <w:tcW w:w="959" w:type="dxa"/>
+          </w:tcPr>
+          <w:p>
+            <w:r>
+              <w:t>11</w:t>
+            </w:r>
+          </w:p>
+        </w:tc>
+        <w:tc>
+          <w:tcPr>
+            <w:tcW w:w="2410" w:type="dxa"/>
+          </w:tcPr>
+          <w:p>
+            <w:r>
+              <w:t>46</w:t>
+            </w:r>
+          </w:p>
+        </w:tc>
+        <w:tc>
+          <w:tcPr>
+            <w:tcW w:w="2268" w:type="dxa"/>
+          </w:tcPr>
+          <w:p>
+            <w:r>
+              <w:t>5</w:t>
+            </w:r>
+          </w:p>
+        </w:tc>
+        <w:tc>
+          <w:tcPr>
+            <w:tcW w:w="2719" w:type="dxa"/>
+          </w:tcPr>
+          <w:p>
+            <w:r>
+              <w:t>7</w:t>
+            </w:r>
+          </w:p>
+        </w:tc>
+      </w:tr>
+      <w:tr>
+        <w:tc>
+          <w:tcPr>
+            <w:tcW w:w="959" w:type="dxa"/>
+          </w:tcPr>
+          <w:p>
+            <w:r>
+              <w:t>12</w:t>
+            </w:r>
+          </w:p>
+        </w:tc>
+        <w:tc>
+          <w:tcPr>
+            <w:tcW w:w="2410" w:type="dxa"/>
+          </w:tcPr>
+          <w:p>
+            <w:r>
+              <w:t>3</w:t>
+            </w:r>
+          </w:p>
+        </w:tc>
+        <w:tc>
+          <w:tcPr>
+            <w:tcW w:w="2268" w:type="dxa"/>
+          </w:tcPr>
+          <w:p>
+            <w:r>
+              <w:t>4</w:t>
+            </w:r>
+          </w:p>
+        </w:tc>
+        <w:tc>
+          <w:tcPr>
+            <w:tcW w:w="2719" w:type="dxa"/>
+          </w:tcPr>
+          <w:p>
+            <w:r>
+              <w:t>1</w:t>
+            </w:r>
+          </w:p>
+        </w:tc>
+      </w:tr>
+      <w:tr>
+        <w:tc>
+          <w:tcPr>
+            <w:tcW w:w="959" w:type="dxa"/>
+          </w:tcPr>
+          <w:p>
+            <w:r>
+              <w:t>13</w:t>
+            </w:r>
+          </w:p>
+        </w:tc>
+        <w:tc>
+          <w:tcPr>
+            <w:tcW w:w="2410" w:type="dxa"/>
+          </w:tcPr>
+          <w:p>
+            <w:r>
+              <w:t>5</w:t>
+            </w:r>
+          </w:p>
+        </w:tc>
+        <w:tc>
+          <w:tcPr>
+            <w:tcW w:w="2268" w:type="dxa"/>
+          </w:tcPr>
+          <w:p>
+            <w:r>
+              <w:t>6</w:t>
+            </w:r>
+          </w:p>
+        </w:tc>
+        <w:tc>
+          <w:tcPr>
+            <w:tcW w:w="2719" w:type="dxa"/>
+          </w:tcPr>
+          <w:p>
+            <w:r>
+              <w:t>1</w:t>
+            </w:r>
+          </w:p>
+        </w:tc>
+      </w:tr>
+      <w:tr>
+        <w:tc>
+          <w:tcPr>
+            <w:tcW w:w="959" w:type="dxa"/>
+          </w:tcPr>
+          <w:p>
+            <w:r>
+              <w:t>14</w:t>
+            </w:r>
+          </w:p>
+        </w:tc>
+        <w:tc>
+          <w:tcPr>
+            <w:tcW w:w="2410" w:type="dxa"/>
+          </w:tcPr>
+          <w:p>
+            <w:r>
+              <w:t>5</w:t>
+            </w:r>
+          </w:p>
+        </w:tc>
+        <w:tc>
+          <w:tcPr>
+            <w:tcW w:w="2268" w:type="dxa"/>
+          </w:tcPr>
+          <w:p>
+            <w:r>
+              <w:t>6</w:t>
+            </w:r>
+          </w:p>
+        </w:tc>
+        <w:tc>
+          <w:tcPr>
+            <w:tcW w:w="2719" w:type="dxa"/>
+          </w:tcPr>
+          <w:p>
+            <w:r>
+              <w:t>1</w:t>
+            </w:r>
+          </w:p>
+        </w:tc>
+      </w:tr>
+      <w:tr>
+        <w:tc>
+          <w:tcPr>
+            <w:tcW w:w="959" w:type="dxa"/>
+          </w:tcPr>
+          <w:p>
+            <w:proofErr w:type="spellStart"/>
+            <w:proofErr w:type="gramStart"/>
+            <w:r>
+              <w:t>likeli</w:t>
+            </w:r>
+            <w:proofErr w:type="spellEnd"/>
+            <w:proofErr w:type="gramEnd"/>
+          </w:p>
+        </w:tc>
+        <w:tc>
+          <w:tcPr>
+            <w:tcW w:w="2410" w:type="dxa"/>
+          </w:tcPr>
+          <w:p>
+            <w:pPr>
+              <w:rPr>
+                <w:rFonts w:hint="eastAsia"/>
+              </w:rPr>
+            </w:pPr>
+            <w:r>
+              <w:t>-14559.473960185942</w:t>
+            </w:r>
+          </w:p>
+        </w:tc>
+        <w:tc>
+          <w:tcPr>
+            <w:tcW w:w="2268" w:type="dxa"/>
+          </w:tcPr>
+          <w:p>
+            <w:pPr>
+              <w:rPr>
+                <w:rFonts w:hint="eastAsia"/>
+              </w:rPr>
+            </w:pPr>
+            <w:r>
+              <w:t>-15886.636473779408</w:t>
+            </w:r>
+          </w:p>
+        </w:tc>
+        <w:tc>
+          <w:tcPr>
+            <w:tcW w:w="2719" w:type="dxa"/>
+          </w:tcPr>
+          <w:p>
+            <w:pPr>
+              <w:rPr>
+                <w:rFonts w:hint="eastAsia"/>
+              </w:rPr>
+            </w:pPr>
+            <w:r>
+              <w:t>-21861.45315732036</w:t>
+            </w:r>
+          </w:p>
+        </w:tc>
+      </w:tr>
+    </w:tbl>
+    <w:p>
+      <w:pPr>
+        <w:rPr>
+          <w:rFonts w:hint="eastAsia"/>
+        </w:rPr>
+      </w:pPr>
+    </w:p>
+    <w:p/>
+    <w:p/>
+    <w:p/>
+    <w:p>
+      <w:pPr>
+        <w:rPr>
+          <w:rFonts w:hint="eastAsia"/>
+        </w:rPr>
+      </w:pPr>
+    </w:p>
+    <w:p>
+      <w:pPr>
+        <w:widowControl/>
+        <w:rPr>
+          <w:rFonts w:ascii="Helvetica" w:eastAsia="Times New Roman" w:hAnsi="Helvetica" w:cs="Times New Roman"/>
+          <w:color w:val="373E4D"/>
+          <w:kern w:val="0"/>
+          <w:sz w:val="20"/>
+          <w:szCs w:val="20"/>
+          <w:shd w:val="clear" w:color="auto" w:fill="E0EDFF"/>
+        </w:rPr>
+      </w:pPr>
+      <w:proofErr w:type="spellStart"/>
+      <w:r>
+        <w:rPr>
+          <w:rFonts w:ascii="Helvetica" w:eastAsia="Times New Roman" w:hAnsi="Helvetica" w:cs="Times New Roman"/>
+          <w:color w:val="373E4D"/>
+          <w:kern w:val="0"/>
+          <w:sz w:val="20"/>
+          <w:szCs w:val="20"/>
+          <w:shd w:val="clear" w:color="auto" w:fill="E0EDFF"/>
+        </w:rPr>
+        <w:t>My_w_edge</w:t>
+      </w:r>
+      <w:proofErr w:type="spellEnd"/>
+      <w:r>
+        <w:rPr>
+          <w:rFonts w:ascii="Helvetica" w:eastAsia="Times New Roman" w:hAnsi="Helvetica" w:cs="Times New Roman"/>
+          <w:color w:val="373E4D"/>
+          <w:kern w:val="0"/>
+          <w:sz w:val="20"/>
+          <w:szCs w:val="20"/>
+          <w:shd w:val="clear" w:color="auto" w:fill="E0EDFF"/>
+        </w:rPr>
+        <w:t xml:space="preserve"> = </w:t>
+      </w:r>
+      <w:r>
+        <w:rPr>
+          <w:rFonts w:ascii="Helvetica" w:eastAsia="Times New Roman" w:hAnsi="Helvetica" w:cs="Times New Roman"/>
+          <w:color w:val="373E4D"/>
+          <w:kern w:val="0"/>
+          <w:sz w:val="20"/>
+          <w:szCs w:val="20"/>
+          <w:shd w:val="clear" w:color="auto" w:fill="E0EDFF"/>
+        </w:rPr>
+        <w:t>[[0.00632,33.15885,39.9405,43.63765,48.44095,59.5283,70.72745,81.25515,88.9762]</w:t>
+      </w:r>
+      <w:proofErr w:type="gramStart"/>
+      <w:r>
+        <w:rPr>
+          <w:rFonts w:ascii="Helvetica" w:eastAsia="Times New Roman" w:hAnsi="Helvetica" w:cs="Times New Roman"/>
+          <w:color w:val="373E4D"/>
+          <w:kern w:val="0"/>
+          <w:sz w:val="20"/>
+          <w:szCs w:val="20"/>
+          <w:shd w:val="clear" w:color="auto" w:fill="E0EDFF"/>
+        </w:rPr>
+        <w:t>,[</w:t>
+      </w:r>
+      <w:proofErr w:type="gramEnd"/>
+      <w:r>
+        <w:rPr>
+          <w:rFonts w:ascii="Helvetica" w:eastAsia="Times New Roman" w:hAnsi="Helvetica" w:cs="Times New Roman"/>
+          <w:color w:val="373E4D"/>
+          <w:kern w:val="0"/>
+          <w:sz w:val="20"/>
+          <w:szCs w:val="20"/>
+          <w:shd w:val="clear" w:color="auto" w:fill="E0EDFF"/>
+        </w:rPr>
+        <w:t>0.0,6.25,15.0,19.0,20.5,48</w:t>
+      </w:r>
       <w:bookmarkStart w:id="0" w:name="_GoBack"/>
       <w:bookmarkEnd w:id="0"/>
       <w:r>
-        <w:br w:type="column"/>
-      </w:r>
-      <w:r>
-        <w:lastRenderedPageBreak/>
-        <w:t>Housing</w:t>
+        <w:rPr>
+          <w:rFonts w:ascii="Helvetica" w:eastAsia="Times New Roman" w:hAnsi="Helvetica" w:cs="Times New Roman"/>
+          <w:color w:val="373E4D"/>
+          <w:kern w:val="0"/>
+          <w:sz w:val="20"/>
+          <w:szCs w:val="20"/>
+          <w:shd w:val="clear" w:color="auto" w:fill="E0EDFF"/>
+        </w:rPr>
+        <w:t xml:space="preserve">.75,100.0],[0.46,2.105,2.21,2.385,2.5700000000000003,2.785,2.91,3.1050000000000004,3.285,3.35,3.39,3.425,3.54,3.875,3.9850000000000003,4.1,4.27,4.675000000000001,4.9399999999999995,5.04,5.16,5.255000000000001,5.48,5.91,6.01,6.145,6.305,6.66,6.9350000000000005,7.225,7.625,8.005,10.3,10.7,11.370000000000001,14.48,16.57,18.84,23.77,26.695,27.74],[0.385,0.424,0.44245,0.44395,0.451,0.4555,0.462,0.478,0.486,0.5125,0.519,0.522,0.528,0.5455000000000001,0.591,0.871],[3.561,3.7119999999999997,4.0005,4.253,4.4435,4.5735,6.5425,7.436999999999999,8.7525,8.78],[2.9,4.45,38.95,39.5,80.1,100.0],[1.1296,2.58835,3.0793,4.750249999999999,5.108549999999999,5.343999999999999,5.5316,6.1388,9.9043,11.4184,12.1265],[187.0,187.5,190.5,195.5,207.0,219.0,222.5,223.5,229.5,237.0,241.5,242.5,243.5,246.0,249.5,253.0,254.5,260.0,264.5,267.5,271.5,274.5,276.5,278.0,279.5,282.5,284.5,286.0,288.0,291.0,294.5,298.0,302.0,304.5,306.0,309.0,312.0,322.0,329.5,332.0,336.0,341.0,346.5,351.5,355.0,364.0,377.0,394.5,400.0,402.5,407.0,416.5,426.0,431.0,434.5,453.0,567.5,688.5,711.0],[12.6,12.8,13.3,14.0,14.55,14.75,14.850000000000001,15.0,15.149999999999999,15.25,15.4,15.55,15.75,15.95,16.05,16.25,16.5,16.700000000000003,16.85,16.95,17.15,17.35,17.5,17.700000000000003,17.85,17.95,18.1,18.25,18.35,18.45,18.55,18.65,18.75,18.85,18.95,19.05,19.15,19.4,19.65,19.9,20.15,20.549999999999997,20.95,21.05,21.15,21.6,22.0],[0.32,375.95500000000004,390.595,396.9],[1.73,4.915,7.635,10.04,16.085,37.97],[5.0,15.85,21.85,26.45,37.45,50.0]] </w:t>
       </w:r>
     </w:p>
     <w:p>
-      <w:r>
-        <w:t>Experiment 1:</w:t>
+      <w:pPr>
+        <w:widowControl/>
+        <w:rPr>
+          <w:rFonts w:ascii="Helvetica" w:eastAsia="Times New Roman" w:hAnsi="Helvetica" w:cs="Times New Roman"/>
+          <w:color w:val="373E4D"/>
+          <w:kern w:val="0"/>
+          <w:sz w:val="20"/>
+          <w:szCs w:val="20"/>
+          <w:shd w:val="clear" w:color="auto" w:fill="E0EDFF"/>
+        </w:rPr>
+      </w:pPr>
+      <w:proofErr w:type="spellStart"/>
+      <w:proofErr w:type="gramStart"/>
+      <w:r>
+        <w:rPr>
+          <w:rFonts w:ascii="Helvetica" w:eastAsia="Times New Roman" w:hAnsi="Helvetica" w:cs="Times New Roman"/>
+          <w:color w:val="373E4D"/>
+          <w:kern w:val="0"/>
+          <w:sz w:val="20"/>
+          <w:szCs w:val="20"/>
+          <w:shd w:val="clear" w:color="auto" w:fill="E0EDFF"/>
+        </w:rPr>
+        <w:t>my</w:t>
+      </w:r>
+      <w:proofErr w:type="gramEnd"/>
+      <w:r>
+        <w:rPr>
+          <w:rFonts w:ascii="Helvetica" w:eastAsia="Times New Roman" w:hAnsi="Helvetica" w:cs="Times New Roman"/>
+          <w:color w:val="373E4D"/>
+          <w:kern w:val="0"/>
+          <w:sz w:val="20"/>
+          <w:szCs w:val="20"/>
+          <w:shd w:val="clear" w:color="auto" w:fill="E0EDFF"/>
+        </w:rPr>
+        <w:t>_wo_edge</w:t>
+      </w:r>
+      <w:proofErr w:type="spellEnd"/>
+      <w:r>
+        <w:rPr>
+          <w:rFonts w:ascii="Helvetica" w:eastAsia="Times New Roman" w:hAnsi="Helvetica" w:cs="Times New Roman"/>
+          <w:color w:val="373E4D"/>
+          <w:kern w:val="0"/>
+          <w:sz w:val="20"/>
+          <w:szCs w:val="20"/>
+          <w:shd w:val="clear" w:color="auto" w:fill="E0EDFF"/>
+        </w:rPr>
+        <w:t xml:space="preserve"> = </w:t>
+      </w:r>
+      <w:r>
+        <w:rPr>
+          <w:rFonts w:ascii="Helvetica" w:eastAsia="Times New Roman" w:hAnsi="Helvetica" w:cs="Times New Roman"/>
+          <w:color w:val="373E4D"/>
+          <w:kern w:val="0"/>
+          <w:sz w:val="20"/>
+          <w:szCs w:val="20"/>
+          <w:shd w:val="clear" w:color="auto" w:fill="E0EDFF"/>
+        </w:rPr>
+        <w:t xml:space="preserve">[[0.00632,59.5283,81.25515,88.9762],[0.0,6.25,15.0,20.5,100.0],[0.46,7.225,8.005,8.350000000000001,9.125,16.57,18.84,20.735,27.74],[0.385,0.4405,0.486,0.491,0.496,0.519,0.522,0.528,0.541,0.5455000000000001,0.591,0.639,0.651,0.8205,0.871],[3.561,3.7119999999999997,6.5425,7.436999999999999,8.78],[2.9,51.4,77.75,100.0],[1.1296,1.92035,2.58835,3.0793,4.48025,4.750249999999999,12.1265],[187.0,190.5,306.0,309.0,402.5,407.0,567.5,688.5,711.0],[12.6,19.4,19.9,20.549999999999997,21.6,22.0],[0.32,150.345,357.485,389.2,396.9],[1.73,4.915,7.635,10.04,14.399999999999999,18.93,37.97],[5.0,14.05,18.15,21.85,26.45,37.45,50.0]] </w:t>
       </w:r>
     </w:p>
     <w:p>
-      <w:r>
-        <w:t xml:space="preserve">Graph = </w:t>
-      </w:r>
-      <w:r>
-        <w:t>[5</w:t>
+      <w:pPr>
+        <w:widowControl/>
+        <w:rPr>
+          <w:rFonts w:ascii="Helvetica" w:eastAsia="Times New Roman" w:hAnsi="Helvetica" w:cs="Times New Roman"/>
+          <w:color w:val="373E4D"/>
+          <w:kern w:val="0"/>
+          <w:sz w:val="20"/>
+          <w:szCs w:val="20"/>
+          <w:shd w:val="clear" w:color="auto" w:fill="E0EDFF"/>
+        </w:rPr>
+      </w:pPr>
+      <w:proofErr w:type="spellStart"/>
+      <w:r>
+        <w:rPr>
+          <w:rFonts w:ascii="Helvetica" w:eastAsia="Times New Roman" w:hAnsi="Helvetica" w:cs="Times New Roman"/>
+          <w:color w:val="373E4D"/>
+          <w:kern w:val="0"/>
+          <w:sz w:val="20"/>
+          <w:szCs w:val="20"/>
+          <w:shd w:val="clear" w:color="auto" w:fill="E0EDFF"/>
+        </w:rPr>
+        <w:t>MDL_edge</w:t>
+      </w:r>
+      <w:proofErr w:type="spellEnd"/>
+      <w:r>
+        <w:rPr>
+          <w:rFonts w:ascii="Helvetica" w:eastAsia="Times New Roman" w:hAnsi="Helvetica" w:cs="Times New Roman"/>
+          <w:color w:val="373E4D"/>
+          <w:kern w:val="0"/>
+          <w:sz w:val="20"/>
+          <w:szCs w:val="20"/>
+          <w:shd w:val="clear" w:color="auto" w:fill="E0EDFF"/>
+        </w:rPr>
+        <w:t xml:space="preserve"> = </w:t>
       </w:r>
       <w:proofErr w:type="gramStart"/>
       <w:r>
-        <w:t>,(</w:t>
+        <w:rPr>
+          <w:rFonts w:ascii="Helvetica" w:eastAsia="Times New Roman" w:hAnsi="Helvetica" w:cs="Times New Roman"/>
+          <w:color w:val="373E4D"/>
+          <w:kern w:val="0"/>
+          <w:sz w:val="20"/>
+          <w:szCs w:val="20"/>
+          <w:shd w:val="clear" w:color="auto" w:fill="E0EDFF"/>
+        </w:rPr>
+        <w:t>[ [</w:t>
       </w:r>
       <w:proofErr w:type="gramEnd"/>
       <w:r>
-        <w:t>5,2),(5,8),(5,2,3),(3,5,2,9),(5,2,7),(9,3,2,10),(9,3,10,11),(7,13),1,(10,12),(13,14),4,(14,1,6)]</w:t>
-      </w:r>
-      <w:r>
-        <w:t>; by (</w:t>
-      </w:r>
-      <w:proofErr w:type="spellStart"/>
-      <w:r>
-        <w:t>u,predisc</w:t>
-      </w:r>
-      <w:proofErr w:type="spellEnd"/>
-      <w:r>
-        <w:t>) = (2,5); 1000 times</w:t>
-      </w:r>
+        <w:rPr>
+          <w:rFonts w:ascii="Helvetica" w:eastAsia="Times New Roman" w:hAnsi="Helvetica" w:cs="Times New Roman"/>
+          <w:color w:val="373E4D"/>
+          <w:kern w:val="0"/>
+          <w:sz w:val="20"/>
+          <w:szCs w:val="20"/>
+          <w:shd w:val="clear" w:color="auto" w:fill="E0EDFF"/>
+        </w:rPr>
+        <w:t>0.00632,88.9762], [0.0,100.0], [0.46,27.74], [0.385,0.871], [3.561,8.78], [2.9,100.0], [1.1296,12.1265], [187.0,711.0], [12.6,15.25,17.15,17.5,19.15,20.15,20.95,22.0], [0.32,396.9], [1.73,37.97], [5.0,50.0]]</w:t>
+      </w:r>
+    </w:p>
+    <w:p>
+      <w:pPr>
+        <w:rPr>
+          <w:rFonts w:hint="eastAsia"/>
+        </w:rPr>
+      </w:pPr>
     </w:p>
     <w:p>
       <w:pPr>
@@ -1129,6 +1988,50 @@
           </w:p>
         </w:tc>
       </w:tr>
+      <w:tr>
+        <w:tc>
+          <w:tcPr>
+            <w:tcW w:w="584" w:type="dxa"/>
+          </w:tcPr>
+          <w:p>
+            <w:proofErr w:type="spellStart"/>
+            <w:r>
+              <w:t>Likeli</w:t>
+            </w:r>
+            <w:proofErr w:type="spellEnd"/>
+          </w:p>
+        </w:tc>
+        <w:tc>
+          <w:tcPr>
+            <w:tcW w:w="2643" w:type="dxa"/>
+          </w:tcPr>
+          <w:p>
+            <w:r>
+              <w:t>-3593.606730780144</w:t>
+            </w:r>
+          </w:p>
+        </w:tc>
+        <w:tc>
+          <w:tcPr>
+            <w:tcW w:w="2693" w:type="dxa"/>
+          </w:tcPr>
+          <w:p>
+            <w:r>
+              <w:t>-3550.7741050533505</w:t>
+            </w:r>
+          </w:p>
+        </w:tc>
+        <w:tc>
+          <w:tcPr>
+            <w:tcW w:w="2596" w:type="dxa"/>
+          </w:tcPr>
+          <w:p>
+            <w:r>
+              <w:t>-4201.250330682232</w:t>
+            </w:r>
+          </w:p>
+        </w:tc>
+      </w:tr>
     </w:tbl>
     <w:p/>
     <w:p/>
@@ -1144,15 +2047,22 @@
       </w:r>
     </w:p>
     <w:p>
-      <w:r>
-        <w:t xml:space="preserve">K2 score = </w:t>
-      </w:r>
-      <w:r>
-        <w:t>1323.5317217238487</w:t>
-      </w:r>
+      <w:pPr>
+        <w:rPr>
+          <w:rFonts w:hint="eastAsia"/>
+        </w:rPr>
+      </w:pPr>
     </w:p>
     <w:p>
       <w:r>
+        <w:t xml:space="preserve">K2 score = </w:t>
+      </w:r>
+      <w:r>
+        <w:t>1323.5317217238487</w:t>
+      </w:r>
+    </w:p>
+    <w:p>
+      <w:r>
         <w:t xml:space="preserve">Graph = </w:t>
       </w:r>
       <w:r>
@@ -1166,6 +2076,20 @@
       <w:r>
         <w:t>3,4,10),(3,12),(10,12,4,3,9),(12,9,14),(14,10,4,7),(14,3,7,9,2),(12,10,13),(13,2,12,1),(7,1,8),(1,13,4,9,5),(1,9,6),(1,11)]</w:t>
       </w:r>
+    </w:p>
+    <w:p>
+      <w:pPr>
+        <w:rPr>
+          <w:rFonts w:hint="eastAsia"/>
+        </w:rPr>
+      </w:pPr>
+    </w:p>
+    <w:p>
+      <w:pPr>
+        <w:rPr>
+          <w:rFonts w:hint="eastAsia"/>
+        </w:rPr>
+      </w:pPr>
     </w:p>
     <w:p>
       <w:proofErr w:type="spellStart"/>

</xml_diff>